<commit_message>
Adicionei dados sobre Copyright na classe Program, trabalhei na view index adicionando o html e css da pagina, fiz uma alteração na mensagem de erro que é enviada à tela quando o usuário não é encontrado (fiz correção e cor e adicionei um ícone simples). No laudo fiz uma revisão se componentes do sitema estava funcionando, por ora tudo está em conformidade.
</commit_message>
<xml_diff>
--- a/sistema-acessidoc/Documentacao/DocumentosTecnicos/Laudo de desenvolvimento do AcessiDoc v2.0.docx
+++ b/sistema-acessidoc/Documentacao/DocumentosTecnicos/Laudo de desenvolvimento do AcessiDoc v2.0.docx
@@ -10510,11 +10510,9 @@
           <w:sz w:val="24"/>
           <w:szCs w:val="24"/>
         </w:rPr>
-        <w:t>Análise e Desenvolvimento de Sistemas</w:t>
-      </w:r>
-    </w:p>
-    <w:p>
-      <w:pPr>
+        <w:t xml:space="preserve">Tecnologia em </w:t>
+      </w:r>
+      <w:r>
         <w:rPr>
           <w:rFonts w:ascii="Times New Roman" w:eastAsiaTheme="majorEastAsia" w:hAnsi="Times New Roman" w:cs="Times New Roman"/>
           <w:b w:val="0"/>
@@ -10524,18 +10522,11 @@
           <w:sz w:val="24"/>
           <w:szCs w:val="24"/>
         </w:rPr>
-      </w:pPr>
-      <w:r>
-        <w:rPr>
-          <w:rFonts w:ascii="Times New Roman" w:eastAsiaTheme="majorEastAsia" w:hAnsi="Times New Roman" w:cs="Times New Roman"/>
-          <w:color w:val="061F57" w:themeColor="text2" w:themeShade="BF"/>
-          <w:kern w:val="28"/>
-          <w:sz w:val="24"/>
-          <w:szCs w:val="24"/>
-        </w:rPr>
-        <w:t xml:space="preserve">Posição Atual: </w:t>
-      </w:r>
-      <w:r>
+        <w:t>Análise e Desenvolvimento de Sistemas</w:t>
+      </w:r>
+    </w:p>
+    <w:p>
+      <w:pPr>
         <w:rPr>
           <w:rFonts w:ascii="Times New Roman" w:eastAsiaTheme="majorEastAsia" w:hAnsi="Times New Roman" w:cs="Times New Roman"/>
           <w:b w:val="0"/>
@@ -10545,7 +10536,16 @@
           <w:sz w:val="24"/>
           <w:szCs w:val="24"/>
         </w:rPr>
-        <w:t xml:space="preserve">Estagiário </w:t>
+      </w:pPr>
+      <w:r>
+        <w:rPr>
+          <w:rFonts w:ascii="Times New Roman" w:eastAsiaTheme="majorEastAsia" w:hAnsi="Times New Roman" w:cs="Times New Roman"/>
+          <w:color w:val="061F57" w:themeColor="text2" w:themeShade="BF"/>
+          <w:kern w:val="28"/>
+          <w:sz w:val="24"/>
+          <w:szCs w:val="24"/>
+        </w:rPr>
+        <w:t xml:space="preserve">Posição Atual: </w:t>
       </w:r>
       <w:r>
         <w:rPr>
@@ -10557,7 +10557,7 @@
           <w:sz w:val="24"/>
           <w:szCs w:val="24"/>
         </w:rPr>
-        <w:t xml:space="preserve">em </w:t>
+        <w:t xml:space="preserve">Estagiário </w:t>
       </w:r>
       <w:r>
         <w:rPr>
@@ -10569,7 +10569,7 @@
           <w:sz w:val="24"/>
           <w:szCs w:val="24"/>
         </w:rPr>
-        <w:t>Sistemas</w:t>
+        <w:t xml:space="preserve">em </w:t>
       </w:r>
       <w:r>
         <w:rPr>
@@ -10581,7 +10581,7 @@
           <w:sz w:val="24"/>
           <w:szCs w:val="24"/>
         </w:rPr>
-        <w:t xml:space="preserve"> Educacionais</w:t>
+        <w:t>Sistemas</w:t>
       </w:r>
       <w:r>
         <w:rPr>
@@ -10593,7 +10593,7 @@
           <w:sz w:val="24"/>
           <w:szCs w:val="24"/>
         </w:rPr>
-        <w:t xml:space="preserve">, </w:t>
+        <w:t xml:space="preserve"> Educacionais</w:t>
       </w:r>
       <w:r>
         <w:rPr>
@@ -10605,6 +10605,18 @@
           <w:sz w:val="24"/>
           <w:szCs w:val="24"/>
         </w:rPr>
+        <w:t xml:space="preserve">, </w:t>
+      </w:r>
+      <w:r>
+        <w:rPr>
+          <w:rFonts w:ascii="Times New Roman" w:eastAsiaTheme="majorEastAsia" w:hAnsi="Times New Roman" w:cs="Times New Roman"/>
+          <w:b w:val="0"/>
+          <w:bCs/>
+          <w:color w:val="auto"/>
+          <w:kern w:val="28"/>
+          <w:sz w:val="24"/>
+          <w:szCs w:val="24"/>
+        </w:rPr>
         <w:t>Grupo UNINTER</w:t>
       </w:r>
     </w:p>
@@ -10807,9 +10819,7 @@
           <w:rPr>
             <w:rStyle w:val="Hyperlink"/>
             <w:rFonts w:ascii="Times New Roman" w:hAnsi="Times New Roman" w:cs="Times New Roman"/>
-            <w:i/>
-            <w:iCs/>
-            <w:color w:val="0F0D29" w:themeColor="text1"/>
+            <w:color w:val="002060"/>
             <w:sz w:val="24"/>
             <w:szCs w:val="24"/>
           </w:rPr>
@@ -11522,11 +11532,66 @@
               <w:t>10/12/2023</w:t>
             </w:r>
           </w:p>
+          <w:p>
+            <w:pPr>
+              <w:pStyle w:val="PargrafodaLista"/>
+              <w:numPr>
+                <w:ilvl w:val="0"/>
+                <w:numId w:val="51"/>
+              </w:numPr>
+              <w:spacing w:line="240" w:lineRule="auto"/>
+              <w:cnfStyle w:val="000000000000" w:firstRow="0" w:lastRow="0" w:firstColumn="0" w:lastColumn="0" w:oddVBand="0" w:evenVBand="0" w:oddHBand="0" w:evenHBand="0" w:firstRowFirstColumn="0" w:firstRowLastColumn="0" w:lastRowFirstColumn="0" w:lastRowLastColumn="0"/>
+              <w:rPr>
+                <w:rFonts w:eastAsiaTheme="majorEastAsia"/>
+                <w:b w:val="0"/>
+                <w:bCs/>
+                <w:color w:val="auto"/>
+                <w:kern w:val="28"/>
+              </w:rPr>
+            </w:pPr>
+            <w:r>
+              <w:rPr>
+                <w:rFonts w:eastAsiaTheme="majorEastAsia"/>
+                <w:b w:val="0"/>
+                <w:bCs/>
+                <w:color w:val="auto"/>
+                <w:kern w:val="28"/>
+              </w:rPr>
+              <w:t>15/12/2023</w:t>
+            </w:r>
+          </w:p>
         </w:tc>
         <w:tc>
           <w:tcPr>
             <w:tcW w:w="1542" w:type="dxa"/>
           </w:tcPr>
+          <w:p>
+            <w:pPr>
+              <w:jc w:val="center"/>
+              <w:cnfStyle w:val="000000000000" w:firstRow="0" w:lastRow="0" w:firstColumn="0" w:lastColumn="0" w:oddVBand="0" w:evenVBand="0" w:oddHBand="0" w:evenHBand="0" w:firstRowFirstColumn="0" w:firstRowLastColumn="0" w:lastRowFirstColumn="0" w:lastRowLastColumn="0"/>
+              <w:rPr>
+                <w:rFonts w:ascii="Times New Roman" w:eastAsiaTheme="majorEastAsia" w:hAnsi="Times New Roman" w:cs="Times New Roman"/>
+                <w:b w:val="0"/>
+                <w:bCs/>
+                <w:color w:val="auto"/>
+                <w:kern w:val="28"/>
+                <w:sz w:val="24"/>
+                <w:szCs w:val="24"/>
+              </w:rPr>
+            </w:pPr>
+            <w:r>
+              <w:rPr>
+                <w:rFonts w:ascii="Times New Roman" w:eastAsiaTheme="majorEastAsia" w:hAnsi="Times New Roman" w:cs="Times New Roman"/>
+                <w:b w:val="0"/>
+                <w:bCs/>
+                <w:color w:val="auto"/>
+                <w:kern w:val="28"/>
+                <w:sz w:val="24"/>
+                <w:szCs w:val="24"/>
+              </w:rPr>
+              <w:t>X</w:t>
+            </w:r>
+          </w:p>
           <w:p>
             <w:pPr>
               <w:jc w:val="center"/>
@@ -11786,11 +11851,123 @@
               <w:t>10/12/2023</w:t>
             </w:r>
           </w:p>
+          <w:p>
+            <w:pPr>
+              <w:pStyle w:val="PargrafodaLista"/>
+              <w:numPr>
+                <w:ilvl w:val="0"/>
+                <w:numId w:val="52"/>
+              </w:numPr>
+              <w:spacing w:line="240" w:lineRule="auto"/>
+              <w:jc w:val="center"/>
+              <w:cnfStyle w:val="000000100000" w:firstRow="0" w:lastRow="0" w:firstColumn="0" w:lastColumn="0" w:oddVBand="0" w:evenVBand="0" w:oddHBand="1" w:evenHBand="0" w:firstRowFirstColumn="0" w:firstRowLastColumn="0" w:lastRowFirstColumn="0" w:lastRowLastColumn="0"/>
+              <w:rPr>
+                <w:rFonts w:eastAsiaTheme="majorEastAsia"/>
+                <w:b w:val="0"/>
+                <w:bCs/>
+                <w:color w:val="auto"/>
+                <w:kern w:val="28"/>
+              </w:rPr>
+            </w:pPr>
+            <w:r>
+              <w:rPr>
+                <w:rFonts w:eastAsiaTheme="majorEastAsia"/>
+                <w:b w:val="0"/>
+                <w:bCs/>
+                <w:color w:val="auto"/>
+                <w:kern w:val="28"/>
+              </w:rPr>
+              <w:t>15/12/2023</w:t>
+            </w:r>
+          </w:p>
+          <w:p>
+            <w:pPr>
+              <w:pStyle w:val="PargrafodaLista"/>
+              <w:numPr>
+                <w:ilvl w:val="0"/>
+                <w:numId w:val="52"/>
+              </w:numPr>
+              <w:spacing w:line="240" w:lineRule="auto"/>
+              <w:jc w:val="center"/>
+              <w:cnfStyle w:val="000000100000" w:firstRow="0" w:lastRow="0" w:firstColumn="0" w:lastColumn="0" w:oddVBand="0" w:evenVBand="0" w:oddHBand="1" w:evenHBand="0" w:firstRowFirstColumn="0" w:firstRowLastColumn="0" w:lastRowFirstColumn="0" w:lastRowLastColumn="0"/>
+              <w:rPr>
+                <w:rFonts w:eastAsiaTheme="majorEastAsia"/>
+                <w:b w:val="0"/>
+                <w:bCs/>
+                <w:color w:val="auto"/>
+                <w:kern w:val="28"/>
+              </w:rPr>
+            </w:pPr>
+            <w:r>
+              <w:rPr>
+                <w:rFonts w:eastAsiaTheme="majorEastAsia"/>
+                <w:b w:val="0"/>
+                <w:bCs/>
+                <w:color w:val="auto"/>
+                <w:kern w:val="28"/>
+              </w:rPr>
+              <w:t>19/12/2023</w:t>
+            </w:r>
+          </w:p>
         </w:tc>
         <w:tc>
           <w:tcPr>
             <w:tcW w:w="1542" w:type="dxa"/>
           </w:tcPr>
+          <w:p>
+            <w:pPr>
+              <w:jc w:val="center"/>
+              <w:cnfStyle w:val="000000100000" w:firstRow="0" w:lastRow="0" w:firstColumn="0" w:lastColumn="0" w:oddVBand="0" w:evenVBand="0" w:oddHBand="1" w:evenHBand="0" w:firstRowFirstColumn="0" w:firstRowLastColumn="0" w:lastRowFirstColumn="0" w:lastRowLastColumn="0"/>
+              <w:rPr>
+                <w:rFonts w:ascii="Times New Roman" w:eastAsiaTheme="majorEastAsia" w:hAnsi="Times New Roman" w:cs="Times New Roman"/>
+                <w:b w:val="0"/>
+                <w:bCs/>
+                <w:color w:val="auto"/>
+                <w:kern w:val="28"/>
+                <w:sz w:val="24"/>
+                <w:szCs w:val="24"/>
+              </w:rPr>
+            </w:pPr>
+            <w:r>
+              <w:rPr>
+                <w:rFonts w:ascii="Times New Roman" w:eastAsiaTheme="majorEastAsia" w:hAnsi="Times New Roman" w:cs="Times New Roman"/>
+                <w:b w:val="0"/>
+                <w:bCs/>
+                <w:color w:val="auto"/>
+                <w:kern w:val="28"/>
+                <w:sz w:val="24"/>
+                <w:szCs w:val="24"/>
+              </w:rPr>
+              <w:t>X</w:t>
+            </w:r>
+          </w:p>
+          <w:p>
+            <w:pPr>
+              <w:jc w:val="center"/>
+              <w:cnfStyle w:val="000000100000" w:firstRow="0" w:lastRow="0" w:firstColumn="0" w:lastColumn="0" w:oddVBand="0" w:evenVBand="0" w:oddHBand="1" w:evenHBand="0" w:firstRowFirstColumn="0" w:firstRowLastColumn="0" w:lastRowFirstColumn="0" w:lastRowLastColumn="0"/>
+              <w:rPr>
+                <w:rFonts w:ascii="Times New Roman" w:eastAsiaTheme="majorEastAsia" w:hAnsi="Times New Roman" w:cs="Times New Roman"/>
+                <w:b w:val="0"/>
+                <w:bCs/>
+                <w:color w:val="auto"/>
+                <w:kern w:val="28"/>
+                <w:sz w:val="24"/>
+                <w:szCs w:val="24"/>
+              </w:rPr>
+            </w:pPr>
+            <w:r>
+              <w:rPr>
+                <w:rFonts w:ascii="Times New Roman" w:eastAsiaTheme="majorEastAsia" w:hAnsi="Times New Roman" w:cs="Times New Roman"/>
+                <w:b w:val="0"/>
+                <w:bCs/>
+                <w:color w:val="auto"/>
+                <w:kern w:val="28"/>
+                <w:sz w:val="24"/>
+                <w:szCs w:val="24"/>
+              </w:rPr>
+              <w:t>X</w:t>
+            </w:r>
+          </w:p>
           <w:p>
             <w:pPr>
               <w:jc w:val="center"/>
@@ -12008,6 +12185,35 @@
               <w:t>10/12/2023</w:t>
             </w:r>
           </w:p>
+          <w:p>
+            <w:pPr>
+              <w:pStyle w:val="PargrafodaLista"/>
+              <w:numPr>
+                <w:ilvl w:val="0"/>
+                <w:numId w:val="53"/>
+              </w:numPr>
+              <w:spacing w:line="240" w:lineRule="auto"/>
+              <w:jc w:val="center"/>
+              <w:cnfStyle w:val="000000000000" w:firstRow="0" w:lastRow="0" w:firstColumn="0" w:lastColumn="0" w:oddVBand="0" w:evenVBand="0" w:oddHBand="0" w:evenHBand="0" w:firstRowFirstColumn="0" w:firstRowLastColumn="0" w:lastRowFirstColumn="0" w:lastRowLastColumn="0"/>
+              <w:rPr>
+                <w:rFonts w:eastAsiaTheme="majorEastAsia"/>
+                <w:b w:val="0"/>
+                <w:bCs/>
+                <w:color w:val="auto"/>
+                <w:kern w:val="28"/>
+              </w:rPr>
+            </w:pPr>
+            <w:r>
+              <w:rPr>
+                <w:rFonts w:eastAsiaTheme="majorEastAsia"/>
+                <w:b w:val="0"/>
+                <w:bCs/>
+                <w:color w:val="auto"/>
+                <w:kern w:val="28"/>
+              </w:rPr>
+              <w:t>15/12/2023</w:t>
+            </w:r>
+          </w:p>
         </w:tc>
         <w:tc>
           <w:tcPr>
@@ -12054,6 +12260,33 @@
                 <w:szCs w:val="24"/>
               </w:rPr>
             </w:pPr>
+          </w:p>
+          <w:p>
+            <w:pPr>
+              <w:jc w:val="center"/>
+              <w:cnfStyle w:val="000000000000" w:firstRow="0" w:lastRow="0" w:firstColumn="0" w:lastColumn="0" w:oddVBand="0" w:evenVBand="0" w:oddHBand="0" w:evenHBand="0" w:firstRowFirstColumn="0" w:firstRowLastColumn="0" w:lastRowFirstColumn="0" w:lastRowLastColumn="0"/>
+              <w:rPr>
+                <w:rFonts w:ascii="Times New Roman" w:eastAsiaTheme="majorEastAsia" w:hAnsi="Times New Roman" w:cs="Times New Roman"/>
+                <w:b w:val="0"/>
+                <w:bCs/>
+                <w:color w:val="auto"/>
+                <w:kern w:val="28"/>
+                <w:sz w:val="24"/>
+                <w:szCs w:val="24"/>
+              </w:rPr>
+            </w:pPr>
+            <w:r>
+              <w:rPr>
+                <w:rFonts w:ascii="Times New Roman" w:eastAsiaTheme="majorEastAsia" w:hAnsi="Times New Roman" w:cs="Times New Roman"/>
+                <w:b w:val="0"/>
+                <w:bCs/>
+                <w:color w:val="auto"/>
+                <w:kern w:val="28"/>
+                <w:sz w:val="24"/>
+                <w:szCs w:val="24"/>
+              </w:rPr>
+              <w:t>X</w:t>
+            </w:r>
           </w:p>
         </w:tc>
         <w:tc>
@@ -12194,11 +12427,67 @@
               <w:t>10/12/2023</w:t>
             </w:r>
           </w:p>
+          <w:p>
+            <w:pPr>
+              <w:pStyle w:val="PargrafodaLista"/>
+              <w:numPr>
+                <w:ilvl w:val="0"/>
+                <w:numId w:val="54"/>
+              </w:numPr>
+              <w:spacing w:line="240" w:lineRule="auto"/>
+              <w:jc w:val="center"/>
+              <w:cnfStyle w:val="000000100000" w:firstRow="0" w:lastRow="0" w:firstColumn="0" w:lastColumn="0" w:oddVBand="0" w:evenVBand="0" w:oddHBand="1" w:evenHBand="0" w:firstRowFirstColumn="0" w:firstRowLastColumn="0" w:lastRowFirstColumn="0" w:lastRowLastColumn="0"/>
+              <w:rPr>
+                <w:rFonts w:eastAsiaTheme="majorEastAsia"/>
+                <w:b w:val="0"/>
+                <w:bCs/>
+                <w:color w:val="auto"/>
+                <w:kern w:val="28"/>
+              </w:rPr>
+            </w:pPr>
+            <w:r>
+              <w:rPr>
+                <w:rFonts w:eastAsiaTheme="majorEastAsia"/>
+                <w:b w:val="0"/>
+                <w:bCs/>
+                <w:color w:val="auto"/>
+                <w:kern w:val="28"/>
+              </w:rPr>
+              <w:t>15/12/2023</w:t>
+            </w:r>
+          </w:p>
         </w:tc>
         <w:tc>
           <w:tcPr>
             <w:tcW w:w="1542" w:type="dxa"/>
           </w:tcPr>
+          <w:p>
+            <w:pPr>
+              <w:jc w:val="center"/>
+              <w:cnfStyle w:val="000000100000" w:firstRow="0" w:lastRow="0" w:firstColumn="0" w:lastColumn="0" w:oddVBand="0" w:evenVBand="0" w:oddHBand="1" w:evenHBand="0" w:firstRowFirstColumn="0" w:firstRowLastColumn="0" w:lastRowFirstColumn="0" w:lastRowLastColumn="0"/>
+              <w:rPr>
+                <w:rFonts w:ascii="Times New Roman" w:eastAsiaTheme="majorEastAsia" w:hAnsi="Times New Roman" w:cs="Times New Roman"/>
+                <w:b w:val="0"/>
+                <w:bCs/>
+                <w:color w:val="auto"/>
+                <w:kern w:val="28"/>
+                <w:sz w:val="24"/>
+                <w:szCs w:val="24"/>
+              </w:rPr>
+            </w:pPr>
+            <w:r>
+              <w:rPr>
+                <w:rFonts w:ascii="Times New Roman" w:eastAsiaTheme="majorEastAsia" w:hAnsi="Times New Roman" w:cs="Times New Roman"/>
+                <w:b w:val="0"/>
+                <w:bCs/>
+                <w:color w:val="auto"/>
+                <w:kern w:val="28"/>
+                <w:sz w:val="24"/>
+                <w:szCs w:val="24"/>
+              </w:rPr>
+              <w:t>X</w:t>
+            </w:r>
+          </w:p>
           <w:p>
             <w:pPr>
               <w:jc w:val="center"/>
@@ -12391,11 +12680,123 @@
               <w:t>10/12/2023</w:t>
             </w:r>
           </w:p>
+          <w:p>
+            <w:pPr>
+              <w:pStyle w:val="PargrafodaLista"/>
+              <w:numPr>
+                <w:ilvl w:val="0"/>
+                <w:numId w:val="50"/>
+              </w:numPr>
+              <w:spacing w:line="240" w:lineRule="auto"/>
+              <w:jc w:val="center"/>
+              <w:cnfStyle w:val="000000000000" w:firstRow="0" w:lastRow="0" w:firstColumn="0" w:lastColumn="0" w:oddVBand="0" w:evenVBand="0" w:oddHBand="0" w:evenHBand="0" w:firstRowFirstColumn="0" w:firstRowLastColumn="0" w:lastRowFirstColumn="0" w:lastRowLastColumn="0"/>
+              <w:rPr>
+                <w:rFonts w:eastAsiaTheme="majorEastAsia"/>
+                <w:b w:val="0"/>
+                <w:bCs/>
+                <w:color w:val="auto"/>
+                <w:kern w:val="28"/>
+              </w:rPr>
+            </w:pPr>
+            <w:r>
+              <w:rPr>
+                <w:rFonts w:eastAsiaTheme="majorEastAsia"/>
+                <w:b w:val="0"/>
+                <w:bCs/>
+                <w:color w:val="auto"/>
+                <w:kern w:val="28"/>
+              </w:rPr>
+              <w:t>15/12/2023</w:t>
+            </w:r>
+          </w:p>
+          <w:p>
+            <w:pPr>
+              <w:pStyle w:val="PargrafodaLista"/>
+              <w:numPr>
+                <w:ilvl w:val="0"/>
+                <w:numId w:val="50"/>
+              </w:numPr>
+              <w:spacing w:line="240" w:lineRule="auto"/>
+              <w:jc w:val="center"/>
+              <w:cnfStyle w:val="000000000000" w:firstRow="0" w:lastRow="0" w:firstColumn="0" w:lastColumn="0" w:oddVBand="0" w:evenVBand="0" w:oddHBand="0" w:evenHBand="0" w:firstRowFirstColumn="0" w:firstRowLastColumn="0" w:lastRowFirstColumn="0" w:lastRowLastColumn="0"/>
+              <w:rPr>
+                <w:rFonts w:eastAsiaTheme="majorEastAsia"/>
+                <w:b w:val="0"/>
+                <w:bCs/>
+                <w:color w:val="auto"/>
+                <w:kern w:val="28"/>
+              </w:rPr>
+            </w:pPr>
+            <w:r>
+              <w:rPr>
+                <w:rFonts w:eastAsiaTheme="majorEastAsia"/>
+                <w:b w:val="0"/>
+                <w:bCs/>
+                <w:color w:val="auto"/>
+                <w:kern w:val="28"/>
+              </w:rPr>
+              <w:t>19/12/2023</w:t>
+            </w:r>
+          </w:p>
         </w:tc>
         <w:tc>
           <w:tcPr>
             <w:tcW w:w="1542" w:type="dxa"/>
           </w:tcPr>
+          <w:p>
+            <w:pPr>
+              <w:jc w:val="center"/>
+              <w:cnfStyle w:val="000000000000" w:firstRow="0" w:lastRow="0" w:firstColumn="0" w:lastColumn="0" w:oddVBand="0" w:evenVBand="0" w:oddHBand="0" w:evenHBand="0" w:firstRowFirstColumn="0" w:firstRowLastColumn="0" w:lastRowFirstColumn="0" w:lastRowLastColumn="0"/>
+              <w:rPr>
+                <w:rFonts w:ascii="Times New Roman" w:eastAsiaTheme="majorEastAsia" w:hAnsi="Times New Roman" w:cs="Times New Roman"/>
+                <w:b w:val="0"/>
+                <w:bCs/>
+                <w:color w:val="auto"/>
+                <w:kern w:val="28"/>
+                <w:sz w:val="24"/>
+                <w:szCs w:val="24"/>
+              </w:rPr>
+            </w:pPr>
+            <w:r>
+              <w:rPr>
+                <w:rFonts w:ascii="Times New Roman" w:eastAsiaTheme="majorEastAsia" w:hAnsi="Times New Roman" w:cs="Times New Roman"/>
+                <w:b w:val="0"/>
+                <w:bCs/>
+                <w:color w:val="auto"/>
+                <w:kern w:val="28"/>
+                <w:sz w:val="24"/>
+                <w:szCs w:val="24"/>
+              </w:rPr>
+              <w:t>X</w:t>
+            </w:r>
+          </w:p>
+          <w:p>
+            <w:pPr>
+              <w:jc w:val="center"/>
+              <w:cnfStyle w:val="000000000000" w:firstRow="0" w:lastRow="0" w:firstColumn="0" w:lastColumn="0" w:oddVBand="0" w:evenVBand="0" w:oddHBand="0" w:evenHBand="0" w:firstRowFirstColumn="0" w:firstRowLastColumn="0" w:lastRowFirstColumn="0" w:lastRowLastColumn="0"/>
+              <w:rPr>
+                <w:rFonts w:ascii="Times New Roman" w:eastAsiaTheme="majorEastAsia" w:hAnsi="Times New Roman" w:cs="Times New Roman"/>
+                <w:b w:val="0"/>
+                <w:bCs/>
+                <w:color w:val="auto"/>
+                <w:kern w:val="28"/>
+                <w:sz w:val="24"/>
+                <w:szCs w:val="24"/>
+              </w:rPr>
+            </w:pPr>
+            <w:r>
+              <w:rPr>
+                <w:rFonts w:ascii="Times New Roman" w:eastAsiaTheme="majorEastAsia" w:hAnsi="Times New Roman" w:cs="Times New Roman"/>
+                <w:b w:val="0"/>
+                <w:bCs/>
+                <w:color w:val="auto"/>
+                <w:kern w:val="28"/>
+                <w:sz w:val="24"/>
+                <w:szCs w:val="24"/>
+              </w:rPr>
+              <w:t>X</w:t>
+            </w:r>
+          </w:p>
           <w:p>
             <w:pPr>
               <w:jc w:val="center"/>
@@ -12560,18 +12961,32 @@
           </w:tcPr>
           <w:p>
             <w:pPr>
+              <w:pStyle w:val="PargrafodaLista"/>
+              <w:numPr>
+                <w:ilvl w:val="0"/>
+                <w:numId w:val="56"/>
+              </w:numPr>
+              <w:spacing w:line="240" w:lineRule="auto"/>
               <w:jc w:val="center"/>
               <w:cnfStyle w:val="000000100000" w:firstRow="0" w:lastRow="0" w:firstColumn="0" w:lastColumn="0" w:oddVBand="0" w:evenVBand="0" w:oddHBand="1" w:evenHBand="0" w:firstRowFirstColumn="0" w:firstRowLastColumn="0" w:lastRowFirstColumn="0" w:lastRowLastColumn="0"/>
               <w:rPr>
-                <w:rFonts w:ascii="Times New Roman" w:eastAsiaTheme="majorEastAsia" w:hAnsi="Times New Roman" w:cs="Times New Roman"/>
+                <w:rFonts w:eastAsiaTheme="majorEastAsia"/>
                 <w:b w:val="0"/>
                 <w:bCs/>
                 <w:color w:val="auto"/>
                 <w:kern w:val="28"/>
-                <w:sz w:val="24"/>
-                <w:szCs w:val="24"/>
-              </w:rPr>
-            </w:pPr>
+              </w:rPr>
+            </w:pPr>
+            <w:r>
+              <w:rPr>
+                <w:rFonts w:eastAsiaTheme="majorEastAsia"/>
+                <w:b w:val="0"/>
+                <w:bCs/>
+                <w:color w:val="auto"/>
+                <w:kern w:val="28"/>
+              </w:rPr>
+              <w:t>15/12/2023</w:t>
+            </w:r>
           </w:p>
         </w:tc>
         <w:tc>
@@ -12592,6 +13007,18 @@
                 <w:szCs w:val="24"/>
               </w:rPr>
             </w:pPr>
+            <w:r>
+              <w:rPr>
+                <w:rFonts w:ascii="Times New Roman" w:eastAsiaTheme="majorEastAsia" w:hAnsi="Times New Roman" w:cs="Times New Roman"/>
+                <w:b w:val="0"/>
+                <w:bCs/>
+                <w:color w:val="auto"/>
+                <w:kern w:val="28"/>
+                <w:sz w:val="24"/>
+                <w:szCs w:val="24"/>
+              </w:rPr>
+              <w:t>X</w:t>
+            </w:r>
           </w:p>
         </w:tc>
         <w:tc>
@@ -15470,6 +15897,95 @@
     </w:lvl>
   </w:abstractNum>
   <w:abstractNum w:abstractNumId="21" w15:restartNumberingAfterBreak="0">
+    <w:nsid w:val="39C15DA5"/>
+    <w:multiLevelType w:val="hybridMultilevel"/>
+    <w:tmpl w:val="898408A0"/>
+    <w:lvl w:ilvl="0" w:tplc="0416000F">
+      <w:start w:val="1"/>
+      <w:numFmt w:val="decimal"/>
+      <w:lvlText w:val="%1."/>
+      <w:lvlJc w:val="left"/>
+      <w:pPr>
+        <w:ind w:left="720" w:hanging="360"/>
+      </w:pPr>
+      <w:rPr>
+        <w:rFonts w:hint="default"/>
+      </w:rPr>
+    </w:lvl>
+    <w:lvl w:ilvl="1" w:tplc="04160019" w:tentative="1">
+      <w:start w:val="1"/>
+      <w:numFmt w:val="lowerLetter"/>
+      <w:lvlText w:val="%2."/>
+      <w:lvlJc w:val="left"/>
+      <w:pPr>
+        <w:ind w:left="1440" w:hanging="360"/>
+      </w:pPr>
+    </w:lvl>
+    <w:lvl w:ilvl="2" w:tplc="0416001B" w:tentative="1">
+      <w:start w:val="1"/>
+      <w:numFmt w:val="lowerRoman"/>
+      <w:lvlText w:val="%3."/>
+      <w:lvlJc w:val="right"/>
+      <w:pPr>
+        <w:ind w:left="2160" w:hanging="180"/>
+      </w:pPr>
+    </w:lvl>
+    <w:lvl w:ilvl="3" w:tplc="0416000F" w:tentative="1">
+      <w:start w:val="1"/>
+      <w:numFmt w:val="decimal"/>
+      <w:lvlText w:val="%4."/>
+      <w:lvlJc w:val="left"/>
+      <w:pPr>
+        <w:ind w:left="2880" w:hanging="360"/>
+      </w:pPr>
+    </w:lvl>
+    <w:lvl w:ilvl="4" w:tplc="04160019" w:tentative="1">
+      <w:start w:val="1"/>
+      <w:numFmt w:val="lowerLetter"/>
+      <w:lvlText w:val="%5."/>
+      <w:lvlJc w:val="left"/>
+      <w:pPr>
+        <w:ind w:left="3600" w:hanging="360"/>
+      </w:pPr>
+    </w:lvl>
+    <w:lvl w:ilvl="5" w:tplc="0416001B" w:tentative="1">
+      <w:start w:val="1"/>
+      <w:numFmt w:val="lowerRoman"/>
+      <w:lvlText w:val="%6."/>
+      <w:lvlJc w:val="right"/>
+      <w:pPr>
+        <w:ind w:left="4320" w:hanging="180"/>
+      </w:pPr>
+    </w:lvl>
+    <w:lvl w:ilvl="6" w:tplc="0416000F" w:tentative="1">
+      <w:start w:val="1"/>
+      <w:numFmt w:val="decimal"/>
+      <w:lvlText w:val="%7."/>
+      <w:lvlJc w:val="left"/>
+      <w:pPr>
+        <w:ind w:left="5040" w:hanging="360"/>
+      </w:pPr>
+    </w:lvl>
+    <w:lvl w:ilvl="7" w:tplc="04160019" w:tentative="1">
+      <w:start w:val="1"/>
+      <w:numFmt w:val="lowerLetter"/>
+      <w:lvlText w:val="%8."/>
+      <w:lvlJc w:val="left"/>
+      <w:pPr>
+        <w:ind w:left="5760" w:hanging="360"/>
+      </w:pPr>
+    </w:lvl>
+    <w:lvl w:ilvl="8" w:tplc="0416001B" w:tentative="1">
+      <w:start w:val="1"/>
+      <w:numFmt w:val="lowerRoman"/>
+      <w:lvlText w:val="%9."/>
+      <w:lvlJc w:val="right"/>
+      <w:pPr>
+        <w:ind w:left="6480" w:hanging="180"/>
+      </w:pPr>
+    </w:lvl>
+  </w:abstractNum>
+  <w:abstractNum w:abstractNumId="22" w15:restartNumberingAfterBreak="0">
     <w:nsid w:val="39E3D67E"/>
     <w:multiLevelType w:val="hybridMultilevel"/>
     <w:tmpl w:val="4A16AEEE"/>
@@ -15555,7 +16071,7 @@
       </w:pPr>
     </w:lvl>
   </w:abstractNum>
-  <w:abstractNum w:abstractNumId="22" w15:restartNumberingAfterBreak="0">
+  <w:abstractNum w:abstractNumId="23" w15:restartNumberingAfterBreak="0">
     <w:nsid w:val="3A643D4F"/>
     <w:multiLevelType w:val="hybridMultilevel"/>
     <w:tmpl w:val="A3161012"/>
@@ -15646,7 +16162,7 @@
       </w:pPr>
     </w:lvl>
   </w:abstractNum>
-  <w:abstractNum w:abstractNumId="23" w15:restartNumberingAfterBreak="0">
+  <w:abstractNum w:abstractNumId="24" w15:restartNumberingAfterBreak="0">
     <w:nsid w:val="3D1812EE"/>
     <w:multiLevelType w:val="hybridMultilevel"/>
     <w:tmpl w:val="487ABC96"/>
@@ -15735,7 +16251,7 @@
       </w:pPr>
     </w:lvl>
   </w:abstractNum>
-  <w:abstractNum w:abstractNumId="24" w15:restartNumberingAfterBreak="0">
+  <w:abstractNum w:abstractNumId="25" w15:restartNumberingAfterBreak="0">
     <w:nsid w:val="3EEBE199"/>
     <w:multiLevelType w:val="hybridMultilevel"/>
     <w:tmpl w:val="FFFFFFFF"/>
@@ -15848,7 +16364,7 @@
       </w:rPr>
     </w:lvl>
   </w:abstractNum>
-  <w:abstractNum w:abstractNumId="25" w15:restartNumberingAfterBreak="0">
+  <w:abstractNum w:abstractNumId="26" w15:restartNumberingAfterBreak="0">
     <w:nsid w:val="48175A47"/>
     <w:multiLevelType w:val="hybridMultilevel"/>
     <w:tmpl w:val="641C09B0"/>
@@ -15934,7 +16450,7 @@
       </w:pPr>
     </w:lvl>
   </w:abstractNum>
-  <w:abstractNum w:abstractNumId="26" w15:restartNumberingAfterBreak="0">
+  <w:abstractNum w:abstractNumId="27" w15:restartNumberingAfterBreak="0">
     <w:nsid w:val="48897924"/>
     <w:multiLevelType w:val="hybridMultilevel"/>
     <w:tmpl w:val="70AE5084"/>
@@ -16024,7 +16540,7 @@
       </w:pPr>
     </w:lvl>
   </w:abstractNum>
-  <w:abstractNum w:abstractNumId="27" w15:restartNumberingAfterBreak="0">
+  <w:abstractNum w:abstractNumId="28" w15:restartNumberingAfterBreak="0">
     <w:nsid w:val="4A904442"/>
     <w:multiLevelType w:val="hybridMultilevel"/>
     <w:tmpl w:val="FFFFFFFF"/>
@@ -16137,7 +16653,7 @@
       </w:rPr>
     </w:lvl>
   </w:abstractNum>
-  <w:abstractNum w:abstractNumId="28" w15:restartNumberingAfterBreak="0">
+  <w:abstractNum w:abstractNumId="29" w15:restartNumberingAfterBreak="0">
     <w:nsid w:val="4A9E4F05"/>
     <w:multiLevelType w:val="hybridMultilevel"/>
     <w:tmpl w:val="04E87280"/>
@@ -16226,7 +16742,7 @@
       </w:pPr>
     </w:lvl>
   </w:abstractNum>
-  <w:abstractNum w:abstractNumId="29" w15:restartNumberingAfterBreak="0">
+  <w:abstractNum w:abstractNumId="30" w15:restartNumberingAfterBreak="0">
     <w:nsid w:val="4C436455"/>
     <w:multiLevelType w:val="hybridMultilevel"/>
     <w:tmpl w:val="1C5C46CE"/>
@@ -16315,7 +16831,7 @@
       </w:pPr>
     </w:lvl>
   </w:abstractNum>
-  <w:abstractNum w:abstractNumId="30" w15:restartNumberingAfterBreak="0">
+  <w:abstractNum w:abstractNumId="31" w15:restartNumberingAfterBreak="0">
     <w:nsid w:val="500A602F"/>
     <w:multiLevelType w:val="hybridMultilevel"/>
     <w:tmpl w:val="B210C0A0"/>
@@ -16404,7 +16920,7 @@
       </w:pPr>
     </w:lvl>
   </w:abstractNum>
-  <w:abstractNum w:abstractNumId="31" w15:restartNumberingAfterBreak="0">
+  <w:abstractNum w:abstractNumId="32" w15:restartNumberingAfterBreak="0">
     <w:nsid w:val="508B1342"/>
     <w:multiLevelType w:val="hybridMultilevel"/>
     <w:tmpl w:val="9092B23C"/>
@@ -16517,7 +17033,7 @@
       </w:rPr>
     </w:lvl>
   </w:abstractNum>
-  <w:abstractNum w:abstractNumId="32" w15:restartNumberingAfterBreak="0">
+  <w:abstractNum w:abstractNumId="33" w15:restartNumberingAfterBreak="0">
     <w:nsid w:val="510A2D6F"/>
     <w:multiLevelType w:val="hybridMultilevel"/>
     <w:tmpl w:val="56BE3B92"/>
@@ -16606,7 +17122,7 @@
       </w:pPr>
     </w:lvl>
   </w:abstractNum>
-  <w:abstractNum w:abstractNumId="33" w15:restartNumberingAfterBreak="0">
+  <w:abstractNum w:abstractNumId="34" w15:restartNumberingAfterBreak="0">
     <w:nsid w:val="54A05609"/>
     <w:multiLevelType w:val="multilevel"/>
     <w:tmpl w:val="26DE95D4"/>
@@ -16727,7 +17243,7 @@
       </w:rPr>
     </w:lvl>
   </w:abstractNum>
-  <w:abstractNum w:abstractNumId="34" w15:restartNumberingAfterBreak="0">
+  <w:abstractNum w:abstractNumId="35" w15:restartNumberingAfterBreak="0">
     <w:nsid w:val="55A737B9"/>
     <w:multiLevelType w:val="hybridMultilevel"/>
     <w:tmpl w:val="FFFFFFFF"/>
@@ -16840,7 +17356,7 @@
       </w:rPr>
     </w:lvl>
   </w:abstractNum>
-  <w:abstractNum w:abstractNumId="35" w15:restartNumberingAfterBreak="0">
+  <w:abstractNum w:abstractNumId="36" w15:restartNumberingAfterBreak="0">
     <w:nsid w:val="5894754A"/>
     <w:multiLevelType w:val="multilevel"/>
     <w:tmpl w:val="BFFCA9C6"/>
@@ -16953,7 +17469,7 @@
       </w:rPr>
     </w:lvl>
   </w:abstractNum>
-  <w:abstractNum w:abstractNumId="36" w15:restartNumberingAfterBreak="0">
+  <w:abstractNum w:abstractNumId="37" w15:restartNumberingAfterBreak="0">
     <w:nsid w:val="5A6E7CF6"/>
     <w:multiLevelType w:val="hybridMultilevel"/>
     <w:tmpl w:val="D3ACF884"/>
@@ -17044,7 +17560,7 @@
       </w:pPr>
     </w:lvl>
   </w:abstractNum>
-  <w:abstractNum w:abstractNumId="37" w15:restartNumberingAfterBreak="0">
+  <w:abstractNum w:abstractNumId="38" w15:restartNumberingAfterBreak="0">
     <w:nsid w:val="5C6A217B"/>
     <w:multiLevelType w:val="hybridMultilevel"/>
     <w:tmpl w:val="A3D47A0C"/>
@@ -17134,7 +17650,7 @@
       </w:pPr>
     </w:lvl>
   </w:abstractNum>
-  <w:abstractNum w:abstractNumId="38" w15:restartNumberingAfterBreak="0">
+  <w:abstractNum w:abstractNumId="39" w15:restartNumberingAfterBreak="0">
     <w:nsid w:val="5D4F77A8"/>
     <w:multiLevelType w:val="hybridMultilevel"/>
     <w:tmpl w:val="B01CA1F6"/>
@@ -17223,7 +17739,7 @@
       </w:pPr>
     </w:lvl>
   </w:abstractNum>
-  <w:abstractNum w:abstractNumId="39" w15:restartNumberingAfterBreak="0">
+  <w:abstractNum w:abstractNumId="40" w15:restartNumberingAfterBreak="0">
     <w:nsid w:val="5E9E226E"/>
     <w:multiLevelType w:val="hybridMultilevel"/>
     <w:tmpl w:val="50B47ED2"/>
@@ -17309,7 +17825,7 @@
       </w:pPr>
     </w:lvl>
   </w:abstractNum>
-  <w:abstractNum w:abstractNumId="40" w15:restartNumberingAfterBreak="0">
+  <w:abstractNum w:abstractNumId="41" w15:restartNumberingAfterBreak="0">
     <w:nsid w:val="63650992"/>
     <w:multiLevelType w:val="hybridMultilevel"/>
     <w:tmpl w:val="E72C0314"/>
@@ -17422,7 +17938,7 @@
       </w:rPr>
     </w:lvl>
   </w:abstractNum>
-  <w:abstractNum w:abstractNumId="41" w15:restartNumberingAfterBreak="0">
+  <w:abstractNum w:abstractNumId="42" w15:restartNumberingAfterBreak="0">
     <w:nsid w:val="642D6967"/>
     <w:multiLevelType w:val="hybridMultilevel"/>
     <w:tmpl w:val="612C4644"/>
@@ -17511,7 +18027,7 @@
       </w:pPr>
     </w:lvl>
   </w:abstractNum>
-  <w:abstractNum w:abstractNumId="42" w15:restartNumberingAfterBreak="0">
+  <w:abstractNum w:abstractNumId="43" w15:restartNumberingAfterBreak="0">
     <w:nsid w:val="6BE5B05F"/>
     <w:multiLevelType w:val="hybridMultilevel"/>
     <w:tmpl w:val="FFFFFFFF"/>
@@ -17624,7 +18140,7 @@
       </w:rPr>
     </w:lvl>
   </w:abstractNum>
-  <w:abstractNum w:abstractNumId="43" w15:restartNumberingAfterBreak="0">
+  <w:abstractNum w:abstractNumId="44" w15:restartNumberingAfterBreak="0">
     <w:nsid w:val="6D0F3299"/>
     <w:multiLevelType w:val="hybridMultilevel"/>
     <w:tmpl w:val="5B34526A"/>
@@ -17713,7 +18229,7 @@
       </w:pPr>
     </w:lvl>
   </w:abstractNum>
-  <w:abstractNum w:abstractNumId="44" w15:restartNumberingAfterBreak="0">
+  <w:abstractNum w:abstractNumId="45" w15:restartNumberingAfterBreak="0">
     <w:nsid w:val="6E6D2B83"/>
     <w:multiLevelType w:val="hybridMultilevel"/>
     <w:tmpl w:val="C52C9DEE"/>
@@ -17802,7 +18318,7 @@
       </w:pPr>
     </w:lvl>
   </w:abstractNum>
-  <w:abstractNum w:abstractNumId="45" w15:restartNumberingAfterBreak="0">
+  <w:abstractNum w:abstractNumId="46" w15:restartNumberingAfterBreak="0">
     <w:nsid w:val="71F167E4"/>
     <w:multiLevelType w:val="hybridMultilevel"/>
     <w:tmpl w:val="AE8A605E"/>
@@ -17891,7 +18407,7 @@
       </w:pPr>
     </w:lvl>
   </w:abstractNum>
-  <w:abstractNum w:abstractNumId="46" w15:restartNumberingAfterBreak="0">
+  <w:abstractNum w:abstractNumId="47" w15:restartNumberingAfterBreak="0">
     <w:nsid w:val="72114527"/>
     <w:multiLevelType w:val="hybridMultilevel"/>
     <w:tmpl w:val="FFFFFFFF"/>
@@ -18004,7 +18520,7 @@
       </w:rPr>
     </w:lvl>
   </w:abstractNum>
-  <w:abstractNum w:abstractNumId="47" w15:restartNumberingAfterBreak="0">
+  <w:abstractNum w:abstractNumId="48" w15:restartNumberingAfterBreak="0">
     <w:nsid w:val="73A9E800"/>
     <w:multiLevelType w:val="hybridMultilevel"/>
     <w:tmpl w:val="FFFFFFFF"/>
@@ -18117,7 +18633,7 @@
       </w:rPr>
     </w:lvl>
   </w:abstractNum>
-  <w:abstractNum w:abstractNumId="48" w15:restartNumberingAfterBreak="0">
+  <w:abstractNum w:abstractNumId="49" w15:restartNumberingAfterBreak="0">
     <w:nsid w:val="77248A41"/>
     <w:multiLevelType w:val="hybridMultilevel"/>
     <w:tmpl w:val="22CE9626"/>
@@ -18230,7 +18746,7 @@
       </w:rPr>
     </w:lvl>
   </w:abstractNum>
-  <w:abstractNum w:abstractNumId="49" w15:restartNumberingAfterBreak="0">
+  <w:abstractNum w:abstractNumId="50" w15:restartNumberingAfterBreak="0">
     <w:nsid w:val="78912CEA"/>
     <w:multiLevelType w:val="multilevel"/>
     <w:tmpl w:val="788AE5F6"/>
@@ -18343,7 +18859,7 @@
       </w:rPr>
     </w:lvl>
   </w:abstractNum>
-  <w:abstractNum w:abstractNumId="50" w15:restartNumberingAfterBreak="0">
+  <w:abstractNum w:abstractNumId="51" w15:restartNumberingAfterBreak="0">
     <w:nsid w:val="794347AF"/>
     <w:multiLevelType w:val="hybridMultilevel"/>
     <w:tmpl w:val="DA06B714"/>
@@ -18429,7 +18945,7 @@
       </w:pPr>
     </w:lvl>
   </w:abstractNum>
-  <w:abstractNum w:abstractNumId="51" w15:restartNumberingAfterBreak="0">
+  <w:abstractNum w:abstractNumId="52" w15:restartNumberingAfterBreak="0">
     <w:nsid w:val="7AB54247"/>
     <w:multiLevelType w:val="hybridMultilevel"/>
     <w:tmpl w:val="DA06B714"/>
@@ -18515,7 +19031,7 @@
       </w:pPr>
     </w:lvl>
   </w:abstractNum>
-  <w:abstractNum w:abstractNumId="52" w15:restartNumberingAfterBreak="0">
+  <w:abstractNum w:abstractNumId="53" w15:restartNumberingAfterBreak="0">
     <w:nsid w:val="7AD81646"/>
     <w:multiLevelType w:val="hybridMultilevel"/>
     <w:tmpl w:val="02024CD6"/>
@@ -18604,7 +19120,7 @@
       </w:pPr>
     </w:lvl>
   </w:abstractNum>
-  <w:abstractNum w:abstractNumId="53" w15:restartNumberingAfterBreak="0">
+  <w:abstractNum w:abstractNumId="54" w15:restartNumberingAfterBreak="0">
     <w:nsid w:val="7BA66136"/>
     <w:multiLevelType w:val="hybridMultilevel"/>
     <w:tmpl w:val="6DEEAA2E"/>
@@ -18694,7 +19210,7 @@
       </w:pPr>
     </w:lvl>
   </w:abstractNum>
-  <w:abstractNum w:abstractNumId="54" w15:restartNumberingAfterBreak="0">
+  <w:abstractNum w:abstractNumId="55" w15:restartNumberingAfterBreak="0">
     <w:nsid w:val="7C6C1FD4"/>
     <w:multiLevelType w:val="hybridMultilevel"/>
     <w:tmpl w:val="EB70EBA2"/>
@@ -18788,31 +19304,31 @@
     <w:abstractNumId w:val="15"/>
   </w:num>
   <w:num w:numId="2" w16cid:durableId="1036926948">
-    <w:abstractNumId w:val="46"/>
+    <w:abstractNumId w:val="47"/>
   </w:num>
   <w:num w:numId="3" w16cid:durableId="859006241">
     <w:abstractNumId w:val="2"/>
   </w:num>
   <w:num w:numId="4" w16cid:durableId="439107326">
-    <w:abstractNumId w:val="34"/>
+    <w:abstractNumId w:val="35"/>
   </w:num>
   <w:num w:numId="5" w16cid:durableId="238179069">
-    <w:abstractNumId w:val="27"/>
+    <w:abstractNumId w:val="28"/>
   </w:num>
   <w:num w:numId="6" w16cid:durableId="96143155">
-    <w:abstractNumId w:val="47"/>
+    <w:abstractNumId w:val="48"/>
   </w:num>
   <w:num w:numId="7" w16cid:durableId="639307002">
-    <w:abstractNumId w:val="42"/>
+    <w:abstractNumId w:val="43"/>
   </w:num>
   <w:num w:numId="8" w16cid:durableId="484977545">
     <w:abstractNumId w:val="13"/>
   </w:num>
   <w:num w:numId="9" w16cid:durableId="1098061275">
-    <w:abstractNumId w:val="48"/>
+    <w:abstractNumId w:val="49"/>
   </w:num>
   <w:num w:numId="10" w16cid:durableId="2090299960">
-    <w:abstractNumId w:val="24"/>
+    <w:abstractNumId w:val="25"/>
   </w:num>
   <w:num w:numId="11" w16cid:durableId="763916938">
     <w:abstractNumId w:val="6"/>
@@ -18821,34 +19337,34 @@
     <w:abstractNumId w:val="19"/>
   </w:num>
   <w:num w:numId="13" w16cid:durableId="2025664881">
-    <w:abstractNumId w:val="40"/>
+    <w:abstractNumId w:val="41"/>
   </w:num>
   <w:num w:numId="14" w16cid:durableId="1500001421">
-    <w:abstractNumId w:val="21"/>
+    <w:abstractNumId w:val="22"/>
   </w:num>
   <w:num w:numId="15" w16cid:durableId="1981307186">
-    <w:abstractNumId w:val="31"/>
+    <w:abstractNumId w:val="32"/>
   </w:num>
   <w:num w:numId="16" w16cid:durableId="1982155015">
-    <w:abstractNumId w:val="33"/>
+    <w:abstractNumId w:val="34"/>
   </w:num>
   <w:num w:numId="17" w16cid:durableId="1497575128">
-    <w:abstractNumId w:val="49"/>
+    <w:abstractNumId w:val="50"/>
   </w:num>
   <w:num w:numId="18" w16cid:durableId="987825198">
     <w:abstractNumId w:val="5"/>
   </w:num>
   <w:num w:numId="19" w16cid:durableId="1172994075">
-    <w:abstractNumId w:val="35"/>
+    <w:abstractNumId w:val="36"/>
   </w:num>
   <w:num w:numId="20" w16cid:durableId="2101481661">
     <w:abstractNumId w:val="16"/>
   </w:num>
   <w:num w:numId="21" w16cid:durableId="116801013">
-    <w:abstractNumId w:val="43"/>
+    <w:abstractNumId w:val="44"/>
   </w:num>
   <w:num w:numId="22" w16cid:durableId="782114235">
-    <w:abstractNumId w:val="23"/>
+    <w:abstractNumId w:val="24"/>
   </w:num>
   <w:num w:numId="23" w16cid:durableId="155153276">
     <w:abstractNumId w:val="10"/>
@@ -18857,55 +19373,55 @@
     <w:abstractNumId w:val="14"/>
   </w:num>
   <w:num w:numId="25" w16cid:durableId="1066345420">
-    <w:abstractNumId w:val="36"/>
+    <w:abstractNumId w:val="37"/>
   </w:num>
   <w:num w:numId="26" w16cid:durableId="1802191793">
-    <w:abstractNumId w:val="26"/>
+    <w:abstractNumId w:val="27"/>
   </w:num>
   <w:num w:numId="27" w16cid:durableId="1678535286">
-    <w:abstractNumId w:val="51"/>
+    <w:abstractNumId w:val="52"/>
   </w:num>
   <w:num w:numId="28" w16cid:durableId="1292900182">
-    <w:abstractNumId w:val="38"/>
+    <w:abstractNumId w:val="39"/>
   </w:num>
   <w:num w:numId="29" w16cid:durableId="1775444318">
-    <w:abstractNumId w:val="30"/>
+    <w:abstractNumId w:val="31"/>
   </w:num>
   <w:num w:numId="30" w16cid:durableId="1612273716">
-    <w:abstractNumId w:val="29"/>
+    <w:abstractNumId w:val="30"/>
   </w:num>
   <w:num w:numId="31" w16cid:durableId="342972829">
     <w:abstractNumId w:val="0"/>
   </w:num>
   <w:num w:numId="32" w16cid:durableId="1701972320">
-    <w:abstractNumId w:val="44"/>
+    <w:abstractNumId w:val="45"/>
   </w:num>
   <w:num w:numId="33" w16cid:durableId="595595882">
     <w:abstractNumId w:val="7"/>
   </w:num>
   <w:num w:numId="34" w16cid:durableId="123887183">
-    <w:abstractNumId w:val="45"/>
+    <w:abstractNumId w:val="46"/>
   </w:num>
   <w:num w:numId="35" w16cid:durableId="1771924588">
-    <w:abstractNumId w:val="41"/>
+    <w:abstractNumId w:val="42"/>
   </w:num>
   <w:num w:numId="36" w16cid:durableId="910653147">
-    <w:abstractNumId w:val="50"/>
+    <w:abstractNumId w:val="51"/>
   </w:num>
   <w:num w:numId="37" w16cid:durableId="1226911447">
-    <w:abstractNumId w:val="54"/>
+    <w:abstractNumId w:val="55"/>
   </w:num>
   <w:num w:numId="38" w16cid:durableId="1236285695">
-    <w:abstractNumId w:val="37"/>
+    <w:abstractNumId w:val="38"/>
   </w:num>
   <w:num w:numId="39" w16cid:durableId="1705255618">
     <w:abstractNumId w:val="12"/>
   </w:num>
   <w:num w:numId="40" w16cid:durableId="1919435994">
-    <w:abstractNumId w:val="22"/>
+    <w:abstractNumId w:val="23"/>
   </w:num>
   <w:num w:numId="41" w16cid:durableId="168375160">
-    <w:abstractNumId w:val="53"/>
+    <w:abstractNumId w:val="54"/>
   </w:num>
   <w:num w:numId="42" w16cid:durableId="1475416078">
     <w:abstractNumId w:val="4"/>
@@ -18917,7 +19433,7 @@
     <w:abstractNumId w:val="20"/>
   </w:num>
   <w:num w:numId="45" w16cid:durableId="1416630596">
-    <w:abstractNumId w:val="32"/>
+    <w:abstractNumId w:val="33"/>
   </w:num>
   <w:num w:numId="46" w16cid:durableId="601185024">
     <w:abstractNumId w:val="3"/>
@@ -18926,7 +19442,7 @@
     <w:abstractNumId w:val="18"/>
   </w:num>
   <w:num w:numId="48" w16cid:durableId="1247886281">
-    <w:abstractNumId w:val="25"/>
+    <w:abstractNumId w:val="26"/>
   </w:num>
   <w:num w:numId="49" w16cid:durableId="149716386">
     <w:abstractNumId w:val="1"/>
@@ -18938,16 +19454,19 @@
     <w:abstractNumId w:val="8"/>
   </w:num>
   <w:num w:numId="52" w16cid:durableId="369766590">
-    <w:abstractNumId w:val="39"/>
+    <w:abstractNumId w:val="40"/>
   </w:num>
   <w:num w:numId="53" w16cid:durableId="71239256">
     <w:abstractNumId w:val="17"/>
   </w:num>
   <w:num w:numId="54" w16cid:durableId="1953587349">
-    <w:abstractNumId w:val="52"/>
+    <w:abstractNumId w:val="53"/>
   </w:num>
   <w:num w:numId="55" w16cid:durableId="1481658076">
-    <w:abstractNumId w:val="28"/>
+    <w:abstractNumId w:val="29"/>
+  </w:num>
+  <w:num w:numId="56" w16cid:durableId="2072800441">
+    <w:abstractNumId w:val="21"/>
   </w:num>
 </w:numbering>
 </file>
@@ -21788,6 +22307,7 @@
     <w:rsidRoot w:val="00026945"/>
     <w:rsid w:val="00026945"/>
     <w:rsid w:val="00233D13"/>
+    <w:rsid w:val="00302C94"/>
     <w:rsid w:val="003577DA"/>
     <w:rsid w:val="00395D67"/>
     <w:rsid w:val="004C0A47"/>
@@ -21802,6 +22322,7 @@
     <w:rsid w:val="00D51AF6"/>
     <w:rsid w:val="00D72505"/>
     <w:rsid w:val="00EC390E"/>
+    <w:rsid w:val="00F254DA"/>
   </w:rsids>
   <m:mathPr>
     <m:mathFont m:val="Cambria Math"/>

</xml_diff>

<commit_message>
Finalizado projeto tela de login, dei inicio ao projeto de formatação dos arquivos.
</commit_message>
<xml_diff>
--- a/sistema-acessidoc/Documentacao/DocumentosTecnicos/Laudo de desenvolvimento do AcessiDoc v2.0.docx
+++ b/sistema-acessidoc/Documentacao/DocumentosTecnicos/Laudo de desenvolvimento do AcessiDoc v2.0.docx
@@ -6323,6 +6323,61 @@
           </w:p>
         </w:tc>
       </w:tr>
+      <w:tr>
+        <w:trPr>
+          <w:cnfStyle w:val="000000100000" w:firstRow="0" w:lastRow="0" w:firstColumn="0" w:lastColumn="0" w:oddVBand="0" w:evenVBand="0" w:oddHBand="1" w:evenHBand="0" w:firstRowFirstColumn="0" w:firstRowLastColumn="0" w:lastRowFirstColumn="0" w:lastRowLastColumn="0"/>
+          <w:trHeight w:val="154"/>
+        </w:trPr>
+        <w:tc>
+          <w:tcPr>
+            <w:cnfStyle w:val="001000000000" w:firstRow="0" w:lastRow="0" w:firstColumn="1" w:lastColumn="0" w:oddVBand="0" w:evenVBand="0" w:oddHBand="0" w:evenHBand="0" w:firstRowFirstColumn="0" w:firstRowLastColumn="0" w:lastRowFirstColumn="0" w:lastRowLastColumn="0"/>
+            <w:tcW w:w="3020" w:type="dxa"/>
+          </w:tcPr>
+          <w:p>
+            <w:pPr>
+              <w:rPr>
+                <w:color w:val="auto"/>
+              </w:rPr>
+            </w:pPr>
+          </w:p>
+        </w:tc>
+        <w:tc>
+          <w:tcPr>
+            <w:tcW w:w="3020" w:type="dxa"/>
+          </w:tcPr>
+          <w:p>
+            <w:pPr>
+              <w:pStyle w:val="Ttulo2"/>
+              <w:jc w:val="both"/>
+              <w:cnfStyle w:val="000000100000" w:firstRow="0" w:lastRow="0" w:firstColumn="0" w:lastColumn="0" w:oddVBand="0" w:evenVBand="0" w:oddHBand="1" w:evenHBand="0" w:firstRowFirstColumn="0" w:firstRowLastColumn="0" w:lastRowFirstColumn="0" w:lastRowLastColumn="0"/>
+              <w:rPr>
+                <w:rFonts w:ascii="Times New Roman" w:hAnsi="Times New Roman" w:cs="Times New Roman"/>
+                <w:color w:val="auto"/>
+                <w:sz w:val="24"/>
+                <w:szCs w:val="24"/>
+              </w:rPr>
+            </w:pPr>
+          </w:p>
+        </w:tc>
+        <w:tc>
+          <w:tcPr>
+            <w:tcW w:w="3021" w:type="dxa"/>
+          </w:tcPr>
+          <w:p>
+            <w:pPr>
+              <w:pStyle w:val="Ttulo2"/>
+              <w:jc w:val="both"/>
+              <w:cnfStyle w:val="000000100000" w:firstRow="0" w:lastRow="0" w:firstColumn="0" w:lastColumn="0" w:oddVBand="0" w:evenVBand="0" w:oddHBand="1" w:evenHBand="0" w:firstRowFirstColumn="0" w:firstRowLastColumn="0" w:lastRowFirstColumn="0" w:lastRowLastColumn="0"/>
+              <w:rPr>
+                <w:rFonts w:ascii="Times New Roman" w:hAnsi="Times New Roman" w:cs="Times New Roman"/>
+                <w:color w:val="auto"/>
+                <w:sz w:val="24"/>
+                <w:szCs w:val="24"/>
+              </w:rPr>
+            </w:pPr>
+          </w:p>
+        </w:tc>
+      </w:tr>
     </w:tbl>
     <w:p/>
     <w:p>
@@ -7527,6 +7582,7 @@
                 <w:rFonts w:eastAsiaTheme="majorEastAsia"/>
                 <w:color w:val="auto"/>
               </w:rPr>
+              <w:lastRenderedPageBreak/>
               <w:t>RF007</w:t>
             </w:r>
             <w:r>
@@ -7582,17 +7638,7 @@
                 <w:sz w:val="24"/>
                 <w:szCs w:val="24"/>
               </w:rPr>
-              <w:t xml:space="preserve">O sistema deve ampliar imagens em documentos. </w:t>
-            </w:r>
-            <w:r>
-              <w:rPr>
-                <w:rFonts w:ascii="Times New Roman" w:hAnsi="Times New Roman" w:cs="Times New Roman"/>
-                <w:color w:val="0F0D29" w:themeColor="text1"/>
-                <w:sz w:val="24"/>
-                <w:szCs w:val="24"/>
-              </w:rPr>
-              <w:lastRenderedPageBreak/>
-              <w:t>Deve-se verificar se imagens ficaram uma abaixo da outra, e se não ficaram borradas.</w:t>
+              <w:t>O sistema deve ampliar imagens em documentos. Deve-se verificar se imagens ficaram uma abaixo da outra, e se não ficaram borradas.</w:t>
             </w:r>
             <w:bookmarkEnd w:id="119"/>
             <w:bookmarkEnd w:id="120"/>
@@ -7627,7 +7673,6 @@
                 <w:sz w:val="24"/>
                 <w:szCs w:val="24"/>
               </w:rPr>
-              <w:lastRenderedPageBreak/>
               <w:t>Imagens ampliadas.</w:t>
             </w:r>
             <w:bookmarkEnd w:id="123"/>
@@ -7899,6 +7944,7 @@
                 <w:sz w:val="24"/>
                 <w:szCs w:val="24"/>
               </w:rPr>
+              <w:lastRenderedPageBreak/>
               <w:t xml:space="preserve">Atividade: </w:t>
             </w:r>
             <w:r>
@@ -8564,7 +8610,6 @@
           <w:sz w:val="28"/>
           <w:szCs w:val="28"/>
         </w:rPr>
-        <w:lastRenderedPageBreak/>
         <w:t>3</w:t>
       </w:r>
       <w:r>
@@ -8638,7 +8683,18 @@
           <w:sz w:val="24"/>
           <w:szCs w:val="24"/>
         </w:rPr>
-        <w:t xml:space="preserve"> deve-se “quebrá-las” em problemas menores que deve ser analisado “de cima para baixo”, ou seja, cada camada deve ser entendida para que solução seja pensada, para isso também é importante que classes sejam coesas entre si, não possuam forte acoplamento e suas propriedades sejam corretamente encapsuladas para que cada componente trabalhe de forma independente e reduza a chance de erros. Para os testes de regressão não serão criados casos de teste, eles serão executados de acordo ao andamento do projeto e outros testes foram feitos, será verificado, portanto, se após uma alteração ou implementação problemas não foram encontrados, caso seja identificado alguma irregularidade deve se analisar e rastrear a causa do problema</w:t>
+        <w:t xml:space="preserve"> deve-se “quebrá-las” em problemas menores que deve ser analisado “de cima para baixo”, ou seja, cada camada deve ser entendida para que solução seja pensada, para isso também é importante que classes sejam coesas entre si, não possuam forte acoplamento e suas propriedades sejam corretamente encapsuladas para que cada componente trabalhe de forma independente e reduza a chance de erros. Para os testes de regressão não serão criados casos de teste, eles serão executados de acordo ao andamento do projeto e outros testes foram feitos, será verificado, portanto, se após uma alteração ou </w:t>
+      </w:r>
+      <w:r>
+        <w:rPr>
+          <w:rFonts w:ascii="Times New Roman" w:hAnsi="Times New Roman" w:cs="Times New Roman"/>
+          <w:b w:val="0"/>
+          <w:color w:val="0F0D29" w:themeColor="text1"/>
+          <w:sz w:val="24"/>
+          <w:szCs w:val="24"/>
+        </w:rPr>
+        <w:lastRenderedPageBreak/>
+        <w:t>implementação problemas não foram encontrados, caso seja identificado alguma irregularidade deve se analisar e rastrear a causa do problema</w:t>
       </w:r>
       <w:r>
         <w:rPr>
@@ -8919,15 +8975,28 @@
           <w:p>
             <w:pPr>
               <w:pStyle w:val="Ttulo2"/>
-              <w:jc w:val="center"/>
               <w:rPr>
                 <w:rStyle w:val="Ttulo2Char"/>
                 <w:rFonts w:ascii="Times New Roman" w:hAnsi="Times New Roman" w:cs="Times New Roman"/>
-                <w:color w:val="auto"/>
-                <w:sz w:val="28"/>
-                <w:szCs w:val="28"/>
-              </w:rPr>
-            </w:pPr>
+                <w:b w:val="0"/>
+                <w:bCs w:val="0"/>
+                <w:color w:val="auto"/>
+                <w:sz w:val="24"/>
+                <w:szCs w:val="24"/>
+              </w:rPr>
+            </w:pPr>
+            <w:r>
+              <w:rPr>
+                <w:rStyle w:val="Ttulo2Char"/>
+                <w:rFonts w:ascii="Times New Roman" w:hAnsi="Times New Roman" w:cs="Times New Roman"/>
+                <w:b w:val="0"/>
+                <w:bCs w:val="0"/>
+                <w:color w:val="auto"/>
+                <w:sz w:val="24"/>
+                <w:szCs w:val="24"/>
+              </w:rPr>
+              <w:t>Inspeção em código</w:t>
+            </w:r>
           </w:p>
         </w:tc>
         <w:tc>
@@ -8937,16 +9006,25 @@
           <w:p>
             <w:pPr>
               <w:pStyle w:val="Ttulo2"/>
-              <w:jc w:val="center"/>
               <w:cnfStyle w:val="000000000000" w:firstRow="0" w:lastRow="0" w:firstColumn="0" w:lastColumn="0" w:oddVBand="0" w:evenVBand="0" w:oddHBand="0" w:evenHBand="0" w:firstRowFirstColumn="0" w:firstRowLastColumn="0" w:lastRowFirstColumn="0" w:lastRowLastColumn="0"/>
               <w:rPr>
                 <w:rStyle w:val="Ttulo2Char"/>
                 <w:rFonts w:ascii="Times New Roman" w:hAnsi="Times New Roman" w:cs="Times New Roman"/>
                 <w:color w:val="auto"/>
-                <w:sz w:val="28"/>
-                <w:szCs w:val="28"/>
-              </w:rPr>
-            </w:pPr>
+                <w:sz w:val="24"/>
+                <w:szCs w:val="24"/>
+              </w:rPr>
+            </w:pPr>
+            <w:r>
+              <w:rPr>
+                <w:rStyle w:val="Ttulo2Char"/>
+                <w:rFonts w:ascii="Times New Roman" w:hAnsi="Times New Roman" w:cs="Times New Roman"/>
+                <w:color w:val="auto"/>
+                <w:sz w:val="24"/>
+                <w:szCs w:val="24"/>
+              </w:rPr>
+              <w:t>Análise de código e testes de segurança.</w:t>
+            </w:r>
           </w:p>
         </w:tc>
         <w:tc>
@@ -8958,13 +9036,36 @@
               <w:pStyle w:val="Ttulo2"/>
               <w:cnfStyle w:val="000000000000" w:firstRow="0" w:lastRow="0" w:firstColumn="0" w:lastColumn="0" w:oddVBand="0" w:evenVBand="0" w:oddHBand="0" w:evenHBand="0" w:firstRowFirstColumn="0" w:firstRowLastColumn="0" w:lastRowFirstColumn="0" w:lastRowLastColumn="0"/>
               <w:rPr>
+                <w:rFonts w:ascii="Times New Roman" w:hAnsi="Times New Roman" w:cs="Times New Roman"/>
+                <w:i/>
+                <w:iCs/>
+                <w:color w:val="auto"/>
+                <w:sz w:val="24"/>
+                <w:szCs w:val="24"/>
+              </w:rPr>
+            </w:pPr>
+            <w:r>
+              <w:rPr>
                 <w:rStyle w:val="Ttulo2Char"/>
                 <w:rFonts w:ascii="Times New Roman" w:hAnsi="Times New Roman" w:cs="Times New Roman"/>
                 <w:color w:val="auto"/>
-                <w:sz w:val="28"/>
-                <w:szCs w:val="28"/>
-              </w:rPr>
-            </w:pPr>
+                <w:sz w:val="24"/>
+                <w:szCs w:val="24"/>
+              </w:rPr>
+              <w:t xml:space="preserve">Sistema consta </w:t>
+            </w:r>
+            <w:r>
+              <w:rPr>
+                <w:rStyle w:val="Ttulo2Char"/>
+                <w:rFonts w:ascii="Times New Roman" w:hAnsi="Times New Roman" w:cs="Times New Roman"/>
+                <w:i/>
+                <w:iCs/>
+                <w:color w:val="auto"/>
+                <w:sz w:val="24"/>
+                <w:szCs w:val="24"/>
+              </w:rPr>
+              <w:t>CONFORME</w:t>
+            </w:r>
           </w:p>
         </w:tc>
       </w:tr>
@@ -8985,9 +9086,11 @@
               <w:rPr>
                 <w:rStyle w:val="Ttulo2Char"/>
                 <w:rFonts w:ascii="Times New Roman" w:hAnsi="Times New Roman" w:cs="Times New Roman"/>
-                <w:color w:val="auto"/>
-                <w:sz w:val="28"/>
-                <w:szCs w:val="28"/>
+                <w:b w:val="0"/>
+                <w:bCs w:val="0"/>
+                <w:color w:val="auto"/>
+                <w:sz w:val="24"/>
+                <w:szCs w:val="24"/>
               </w:rPr>
             </w:pPr>
           </w:p>
@@ -9005,8 +9108,8 @@
                 <w:rStyle w:val="Ttulo2Char"/>
                 <w:rFonts w:ascii="Times New Roman" w:hAnsi="Times New Roman" w:cs="Times New Roman"/>
                 <w:color w:val="auto"/>
-                <w:sz w:val="28"/>
-                <w:szCs w:val="28"/>
+                <w:sz w:val="24"/>
+                <w:szCs w:val="24"/>
               </w:rPr>
             </w:pPr>
           </w:p>
@@ -9024,8 +9127,8 @@
                 <w:rStyle w:val="Ttulo2Char"/>
                 <w:rFonts w:ascii="Times New Roman" w:hAnsi="Times New Roman" w:cs="Times New Roman"/>
                 <w:color w:val="auto"/>
-                <w:sz w:val="28"/>
-                <w:szCs w:val="28"/>
+                <w:sz w:val="24"/>
+                <w:szCs w:val="24"/>
               </w:rPr>
             </w:pPr>
           </w:p>
@@ -11417,7 +11520,6 @@
                 <w:rFonts w:eastAsiaTheme="majorEastAsia"/>
                 <w:color w:val="auto"/>
                 <w:kern w:val="28"/>
-                <w:szCs w:val="28"/>
               </w:rPr>
             </w:pPr>
             <w:r>
@@ -11425,7 +11527,6 @@
                 <w:rFonts w:eastAsiaTheme="majorEastAsia"/>
                 <w:color w:val="auto"/>
                 <w:kern w:val="28"/>
-                <w:szCs w:val="28"/>
               </w:rPr>
               <w:t xml:space="preserve">Artefatos </w:t>
             </w:r>
@@ -11435,7 +11536,6 @@
                 <w:rFonts w:eastAsiaTheme="majorEastAsia"/>
                 <w:color w:val="auto"/>
                 <w:kern w:val="28"/>
-                <w:szCs w:val="28"/>
               </w:rPr>
               <w:t>Versionados</w:t>
             </w:r>
@@ -11560,6 +11660,34 @@
               <w:t>15/12/2023</w:t>
             </w:r>
           </w:p>
+          <w:p>
+            <w:pPr>
+              <w:pStyle w:val="PargrafodaLista"/>
+              <w:numPr>
+                <w:ilvl w:val="0"/>
+                <w:numId w:val="51"/>
+              </w:numPr>
+              <w:spacing w:line="240" w:lineRule="auto"/>
+              <w:cnfStyle w:val="000000000000" w:firstRow="0" w:lastRow="0" w:firstColumn="0" w:lastColumn="0" w:oddVBand="0" w:evenVBand="0" w:oddHBand="0" w:evenHBand="0" w:firstRowFirstColumn="0" w:firstRowLastColumn="0" w:lastRowFirstColumn="0" w:lastRowLastColumn="0"/>
+              <w:rPr>
+                <w:rFonts w:eastAsiaTheme="majorEastAsia"/>
+                <w:b w:val="0"/>
+                <w:bCs/>
+                <w:color w:val="auto"/>
+                <w:kern w:val="28"/>
+              </w:rPr>
+            </w:pPr>
+            <w:r>
+              <w:rPr>
+                <w:rFonts w:eastAsiaTheme="majorEastAsia"/>
+                <w:b w:val="0"/>
+                <w:bCs/>
+                <w:color w:val="auto"/>
+                <w:kern w:val="28"/>
+              </w:rPr>
+              <w:t>25/12/2023</w:t>
+            </w:r>
+          </w:p>
         </w:tc>
         <w:tc>
           <w:tcPr>
@@ -11663,6 +11791,33 @@
             <w:r>
               <w:rPr>
                 <w:rFonts w:ascii="Times New Roman" w:eastAsiaTheme="majorEastAsia" w:hAnsi="Times New Roman" w:cs="Times New Roman"/>
+                <w:b w:val="0"/>
+                <w:bCs/>
+                <w:color w:val="auto"/>
+                <w:kern w:val="28"/>
+                <w:sz w:val="24"/>
+                <w:szCs w:val="24"/>
+              </w:rPr>
+              <w:t>X</w:t>
+            </w:r>
+          </w:p>
+          <w:p>
+            <w:pPr>
+              <w:jc w:val="center"/>
+              <w:cnfStyle w:val="000000000000" w:firstRow="0" w:lastRow="0" w:firstColumn="0" w:lastColumn="0" w:oddVBand="0" w:evenVBand="0" w:oddHBand="0" w:evenHBand="0" w:firstRowFirstColumn="0" w:firstRowLastColumn="0" w:lastRowFirstColumn="0" w:lastRowLastColumn="0"/>
+              <w:rPr>
+                <w:rFonts w:ascii="Times New Roman" w:eastAsiaTheme="majorEastAsia" w:hAnsi="Times New Roman" w:cs="Times New Roman"/>
+                <w:b w:val="0"/>
+                <w:bCs/>
+                <w:color w:val="auto"/>
+                <w:kern w:val="28"/>
+                <w:sz w:val="24"/>
+                <w:szCs w:val="24"/>
+              </w:rPr>
+            </w:pPr>
+            <w:r>
+              <w:rPr>
+                <w:rFonts w:ascii="Times New Roman" w:hAnsi="Times New Roman" w:cs="Times New Roman"/>
                 <w:b w:val="0"/>
                 <w:bCs/>
                 <w:color w:val="auto"/>
@@ -11736,7 +11891,6 @@
                 <w:rFonts w:eastAsiaTheme="majorEastAsia"/>
                 <w:color w:val="auto"/>
                 <w:kern w:val="28"/>
-                <w:szCs w:val="28"/>
               </w:rPr>
             </w:pPr>
             <w:r>
@@ -11744,7 +11898,6 @@
                 <w:rFonts w:eastAsiaTheme="majorEastAsia"/>
                 <w:color w:val="auto"/>
                 <w:kern w:val="28"/>
-                <w:szCs w:val="28"/>
               </w:rPr>
               <w:t>Documentação atualizada</w:t>
             </w:r>
@@ -11909,6 +12062,35 @@
               <w:t>19/12/2023</w:t>
             </w:r>
           </w:p>
+          <w:p>
+            <w:pPr>
+              <w:pStyle w:val="PargrafodaLista"/>
+              <w:numPr>
+                <w:ilvl w:val="0"/>
+                <w:numId w:val="52"/>
+              </w:numPr>
+              <w:spacing w:line="240" w:lineRule="auto"/>
+              <w:jc w:val="center"/>
+              <w:cnfStyle w:val="000000100000" w:firstRow="0" w:lastRow="0" w:firstColumn="0" w:lastColumn="0" w:oddVBand="0" w:evenVBand="0" w:oddHBand="1" w:evenHBand="0" w:firstRowFirstColumn="0" w:firstRowLastColumn="0" w:lastRowFirstColumn="0" w:lastRowLastColumn="0"/>
+              <w:rPr>
+                <w:rFonts w:eastAsiaTheme="majorEastAsia"/>
+                <w:b w:val="0"/>
+                <w:bCs/>
+                <w:color w:val="auto"/>
+                <w:kern w:val="28"/>
+              </w:rPr>
+            </w:pPr>
+            <w:r>
+              <w:rPr>
+                <w:rFonts w:eastAsiaTheme="majorEastAsia"/>
+                <w:b w:val="0"/>
+                <w:bCs/>
+                <w:color w:val="auto"/>
+                <w:kern w:val="28"/>
+              </w:rPr>
+              <w:t>25/12/2023</w:t>
+            </w:r>
+          </w:p>
         </w:tc>
         <w:tc>
           <w:tcPr>
@@ -12039,6 +12221,33 @@
             <w:r>
               <w:rPr>
                 <w:rFonts w:ascii="Times New Roman" w:eastAsiaTheme="majorEastAsia" w:hAnsi="Times New Roman" w:cs="Times New Roman"/>
+                <w:b w:val="0"/>
+                <w:bCs/>
+                <w:color w:val="auto"/>
+                <w:kern w:val="28"/>
+                <w:sz w:val="24"/>
+                <w:szCs w:val="24"/>
+              </w:rPr>
+              <w:t>X</w:t>
+            </w:r>
+          </w:p>
+          <w:p>
+            <w:pPr>
+              <w:jc w:val="center"/>
+              <w:cnfStyle w:val="000000100000" w:firstRow="0" w:lastRow="0" w:firstColumn="0" w:lastColumn="0" w:oddVBand="0" w:evenVBand="0" w:oddHBand="1" w:evenHBand="0" w:firstRowFirstColumn="0" w:firstRowLastColumn="0" w:lastRowFirstColumn="0" w:lastRowLastColumn="0"/>
+              <w:rPr>
+                <w:rFonts w:ascii="Times New Roman" w:eastAsiaTheme="majorEastAsia" w:hAnsi="Times New Roman" w:cs="Times New Roman"/>
+                <w:b w:val="0"/>
+                <w:bCs/>
+                <w:color w:val="auto"/>
+                <w:kern w:val="28"/>
+                <w:sz w:val="24"/>
+                <w:szCs w:val="24"/>
+              </w:rPr>
+            </w:pPr>
+            <w:r>
+              <w:rPr>
+                <w:rFonts w:ascii="Times New Roman" w:hAnsi="Times New Roman" w:cs="Times New Roman"/>
                 <w:b w:val="0"/>
                 <w:bCs/>
                 <w:color w:val="auto"/>
@@ -12109,7 +12318,6 @@
                 <w:rFonts w:eastAsiaTheme="majorEastAsia"/>
                 <w:color w:val="auto"/>
                 <w:kern w:val="28"/>
-                <w:szCs w:val="28"/>
               </w:rPr>
             </w:pPr>
             <w:r>
@@ -12117,7 +12325,6 @@
                 <w:rFonts w:eastAsiaTheme="majorEastAsia"/>
                 <w:color w:val="auto"/>
                 <w:kern w:val="28"/>
-                <w:szCs w:val="28"/>
               </w:rPr>
               <w:t>Inspeção de código-fonte</w:t>
             </w:r>
@@ -12214,6 +12421,35 @@
               <w:t>15/12/2023</w:t>
             </w:r>
           </w:p>
+          <w:p>
+            <w:pPr>
+              <w:pStyle w:val="PargrafodaLista"/>
+              <w:numPr>
+                <w:ilvl w:val="0"/>
+                <w:numId w:val="53"/>
+              </w:numPr>
+              <w:spacing w:line="240" w:lineRule="auto"/>
+              <w:jc w:val="center"/>
+              <w:cnfStyle w:val="000000000000" w:firstRow="0" w:lastRow="0" w:firstColumn="0" w:lastColumn="0" w:oddVBand="0" w:evenVBand="0" w:oddHBand="0" w:evenHBand="0" w:firstRowFirstColumn="0" w:firstRowLastColumn="0" w:lastRowFirstColumn="0" w:lastRowLastColumn="0"/>
+              <w:rPr>
+                <w:rFonts w:eastAsiaTheme="majorEastAsia"/>
+                <w:b w:val="0"/>
+                <w:bCs/>
+                <w:color w:val="auto"/>
+                <w:kern w:val="28"/>
+              </w:rPr>
+            </w:pPr>
+            <w:r>
+              <w:rPr>
+                <w:rFonts w:eastAsiaTheme="majorEastAsia"/>
+                <w:b w:val="0"/>
+                <w:bCs/>
+                <w:color w:val="auto"/>
+                <w:kern w:val="28"/>
+              </w:rPr>
+              <w:t>25/12/2023</w:t>
+            </w:r>
+          </w:p>
         </w:tc>
         <w:tc>
           <w:tcPr>
@@ -12278,6 +12514,33 @@
             <w:r>
               <w:rPr>
                 <w:rFonts w:ascii="Times New Roman" w:eastAsiaTheme="majorEastAsia" w:hAnsi="Times New Roman" w:cs="Times New Roman"/>
+                <w:b w:val="0"/>
+                <w:bCs/>
+                <w:color w:val="auto"/>
+                <w:kern w:val="28"/>
+                <w:sz w:val="24"/>
+                <w:szCs w:val="24"/>
+              </w:rPr>
+              <w:t>X</w:t>
+            </w:r>
+          </w:p>
+          <w:p>
+            <w:pPr>
+              <w:jc w:val="center"/>
+              <w:cnfStyle w:val="000000000000" w:firstRow="0" w:lastRow="0" w:firstColumn="0" w:lastColumn="0" w:oddVBand="0" w:evenVBand="0" w:oddHBand="0" w:evenHBand="0" w:firstRowFirstColumn="0" w:firstRowLastColumn="0" w:lastRowFirstColumn="0" w:lastRowLastColumn="0"/>
+              <w:rPr>
+                <w:rFonts w:ascii="Times New Roman" w:eastAsiaTheme="majorEastAsia" w:hAnsi="Times New Roman" w:cs="Times New Roman"/>
+                <w:b w:val="0"/>
+                <w:bCs/>
+                <w:color w:val="auto"/>
+                <w:kern w:val="28"/>
+                <w:sz w:val="24"/>
+                <w:szCs w:val="24"/>
+              </w:rPr>
+            </w:pPr>
+            <w:r>
+              <w:rPr>
+                <w:rFonts w:ascii="Times New Roman" w:hAnsi="Times New Roman" w:cs="Times New Roman"/>
                 <w:b w:val="0"/>
                 <w:bCs/>
                 <w:color w:val="auto"/>
@@ -12378,7 +12641,6 @@
                 <w:rFonts w:eastAsiaTheme="majorEastAsia"/>
                 <w:color w:val="auto"/>
                 <w:kern w:val="28"/>
-                <w:szCs w:val="28"/>
               </w:rPr>
             </w:pPr>
             <w:proofErr w:type="spellStart"/>
@@ -12387,7 +12649,6 @@
                 <w:rFonts w:eastAsiaTheme="majorEastAsia"/>
                 <w:color w:val="auto"/>
                 <w:kern w:val="28"/>
-                <w:szCs w:val="28"/>
               </w:rPr>
               <w:t>Refatoração</w:t>
             </w:r>
@@ -12575,7 +12836,6 @@
                 <w:rFonts w:eastAsiaTheme="majorEastAsia"/>
                 <w:color w:val="auto"/>
                 <w:kern w:val="28"/>
-                <w:szCs w:val="28"/>
               </w:rPr>
             </w:pPr>
             <w:r>
@@ -12583,7 +12843,6 @@
                 <w:rFonts w:eastAsiaTheme="majorEastAsia"/>
                 <w:color w:val="auto"/>
                 <w:kern w:val="28"/>
-                <w:szCs w:val="28"/>
               </w:rPr>
               <w:t>Verificação de Qualidade</w:t>
             </w:r>
@@ -12736,6 +12995,35 @@
                 <w:kern w:val="28"/>
               </w:rPr>
               <w:t>19/12/2023</w:t>
+            </w:r>
+          </w:p>
+          <w:p>
+            <w:pPr>
+              <w:pStyle w:val="PargrafodaLista"/>
+              <w:numPr>
+                <w:ilvl w:val="0"/>
+                <w:numId w:val="50"/>
+              </w:numPr>
+              <w:spacing w:line="240" w:lineRule="auto"/>
+              <w:jc w:val="center"/>
+              <w:cnfStyle w:val="000000000000" w:firstRow="0" w:lastRow="0" w:firstColumn="0" w:lastColumn="0" w:oddVBand="0" w:evenVBand="0" w:oddHBand="0" w:evenHBand="0" w:firstRowFirstColumn="0" w:firstRowLastColumn="0" w:lastRowFirstColumn="0" w:lastRowLastColumn="0"/>
+              <w:rPr>
+                <w:rFonts w:eastAsiaTheme="majorEastAsia"/>
+                <w:b w:val="0"/>
+                <w:bCs/>
+                <w:color w:val="auto"/>
+                <w:kern w:val="28"/>
+              </w:rPr>
+            </w:pPr>
+            <w:r>
+              <w:rPr>
+                <w:rFonts w:eastAsiaTheme="majorEastAsia"/>
+                <w:b w:val="0"/>
+                <w:bCs/>
+                <w:color w:val="auto"/>
+                <w:kern w:val="28"/>
+              </w:rPr>
+              <w:t>25/12/2023</w:t>
             </w:r>
           </w:p>
         </w:tc>
@@ -12941,7 +13229,6 @@
                 <w:rFonts w:eastAsiaTheme="majorEastAsia"/>
                 <w:color w:val="auto"/>
                 <w:kern w:val="28"/>
-                <w:szCs w:val="28"/>
               </w:rPr>
             </w:pPr>
             <w:r>
@@ -12949,7 +13236,6 @@
                 <w:rFonts w:eastAsiaTheme="majorEastAsia"/>
                 <w:color w:val="auto"/>
                 <w:kern w:val="28"/>
-                <w:szCs w:val="28"/>
               </w:rPr>
               <w:t>Teste de Segurança</w:t>
             </w:r>
@@ -12988,6 +13274,35 @@
               <w:t>15/12/2023</w:t>
             </w:r>
           </w:p>
+          <w:p>
+            <w:pPr>
+              <w:pStyle w:val="PargrafodaLista"/>
+              <w:numPr>
+                <w:ilvl w:val="0"/>
+                <w:numId w:val="56"/>
+              </w:numPr>
+              <w:spacing w:line="240" w:lineRule="auto"/>
+              <w:jc w:val="center"/>
+              <w:cnfStyle w:val="000000100000" w:firstRow="0" w:lastRow="0" w:firstColumn="0" w:lastColumn="0" w:oddVBand="0" w:evenVBand="0" w:oddHBand="1" w:evenHBand="0" w:firstRowFirstColumn="0" w:firstRowLastColumn="0" w:lastRowFirstColumn="0" w:lastRowLastColumn="0"/>
+              <w:rPr>
+                <w:rFonts w:eastAsiaTheme="majorEastAsia"/>
+                <w:b w:val="0"/>
+                <w:bCs/>
+                <w:color w:val="auto"/>
+                <w:kern w:val="28"/>
+              </w:rPr>
+            </w:pPr>
+            <w:r>
+              <w:rPr>
+                <w:rFonts w:eastAsiaTheme="majorEastAsia"/>
+                <w:b w:val="0"/>
+                <w:bCs/>
+                <w:color w:val="auto"/>
+                <w:kern w:val="28"/>
+              </w:rPr>
+              <w:t>25/12/2023</w:t>
+            </w:r>
+          </w:p>
         </w:tc>
         <w:tc>
           <w:tcPr>
@@ -13010,6 +13325,33 @@
             <w:r>
               <w:rPr>
                 <w:rFonts w:ascii="Times New Roman" w:eastAsiaTheme="majorEastAsia" w:hAnsi="Times New Roman" w:cs="Times New Roman"/>
+                <w:b w:val="0"/>
+                <w:bCs/>
+                <w:color w:val="auto"/>
+                <w:kern w:val="28"/>
+                <w:sz w:val="24"/>
+                <w:szCs w:val="24"/>
+              </w:rPr>
+              <w:t>X</w:t>
+            </w:r>
+          </w:p>
+          <w:p>
+            <w:pPr>
+              <w:jc w:val="center"/>
+              <w:cnfStyle w:val="000000100000" w:firstRow="0" w:lastRow="0" w:firstColumn="0" w:lastColumn="0" w:oddVBand="0" w:evenVBand="0" w:oddHBand="1" w:evenHBand="0" w:firstRowFirstColumn="0" w:firstRowLastColumn="0" w:lastRowFirstColumn="0" w:lastRowLastColumn="0"/>
+              <w:rPr>
+                <w:rFonts w:ascii="Times New Roman" w:eastAsiaTheme="majorEastAsia" w:hAnsi="Times New Roman" w:cs="Times New Roman"/>
+                <w:b w:val="0"/>
+                <w:bCs/>
+                <w:color w:val="auto"/>
+                <w:kern w:val="28"/>
+                <w:sz w:val="24"/>
+                <w:szCs w:val="24"/>
+              </w:rPr>
+            </w:pPr>
+            <w:r>
+              <w:rPr>
+                <w:rFonts w:ascii="Times New Roman" w:hAnsi="Times New Roman" w:cs="Times New Roman"/>
                 <w:b w:val="0"/>
                 <w:bCs/>
                 <w:color w:val="auto"/>
@@ -13080,7 +13422,6 @@
                 <w:rFonts w:eastAsiaTheme="majorEastAsia"/>
                 <w:color w:val="auto"/>
                 <w:kern w:val="28"/>
-                <w:szCs w:val="28"/>
               </w:rPr>
             </w:pPr>
             <w:r>
@@ -13088,7 +13429,6 @@
                 <w:rFonts w:eastAsiaTheme="majorEastAsia"/>
                 <w:color w:val="auto"/>
                 <w:kern w:val="28"/>
-                <w:szCs w:val="28"/>
               </w:rPr>
               <w:t>Teste de Requisitos</w:t>
             </w:r>
@@ -13100,7 +13440,6 @@
           </w:tcPr>
           <w:p>
             <w:pPr>
-              <w:jc w:val="center"/>
               <w:cnfStyle w:val="000000000000" w:firstRow="0" w:lastRow="0" w:firstColumn="0" w:lastColumn="0" w:oddVBand="0" w:evenVBand="0" w:oddHBand="0" w:evenHBand="0" w:firstRowFirstColumn="0" w:firstRowLastColumn="0" w:lastRowFirstColumn="0" w:lastRowLastColumn="0"/>
               <w:rPr>
                 <w:rFonts w:ascii="Times New Roman" w:eastAsiaTheme="majorEastAsia" w:hAnsi="Times New Roman" w:cs="Times New Roman"/>
@@ -13196,7 +13535,6 @@
                 <w:rFonts w:eastAsiaTheme="majorEastAsia"/>
                 <w:color w:val="auto"/>
                 <w:kern w:val="28"/>
-                <w:szCs w:val="28"/>
               </w:rPr>
             </w:pPr>
             <w:r>
@@ -13204,7 +13542,6 @@
                 <w:rFonts w:eastAsiaTheme="majorEastAsia"/>
                 <w:color w:val="auto"/>
                 <w:kern w:val="28"/>
-                <w:szCs w:val="28"/>
               </w:rPr>
               <w:t>Teste de Usuário</w:t>
             </w:r>
@@ -13309,7 +13646,6 @@
                 <w:rFonts w:eastAsiaTheme="majorEastAsia"/>
                 <w:color w:val="auto"/>
                 <w:kern w:val="28"/>
-                <w:szCs w:val="28"/>
               </w:rPr>
             </w:pPr>
             <w:r>
@@ -13317,7 +13653,6 @@
                 <w:rFonts w:eastAsiaTheme="majorEastAsia"/>
                 <w:color w:val="auto"/>
                 <w:kern w:val="28"/>
-                <w:szCs w:val="28"/>
               </w:rPr>
               <w:t>Teste de Regressão</w:t>
             </w:r>
@@ -13451,7 +13786,6 @@
                 <w:rFonts w:eastAsiaTheme="majorEastAsia"/>
                 <w:color w:val="auto"/>
                 <w:kern w:val="28"/>
-                <w:szCs w:val="28"/>
               </w:rPr>
             </w:pPr>
             <w:r>
@@ -13459,7 +13793,6 @@
                 <w:rFonts w:eastAsiaTheme="majorEastAsia"/>
                 <w:color w:val="auto"/>
                 <w:kern w:val="28"/>
-                <w:szCs w:val="28"/>
               </w:rPr>
               <w:t>Teste de Desempenho</w:t>
             </w:r>
@@ -13620,6 +13953,7 @@
           <w:kern w:val="28"/>
           <w:szCs w:val="28"/>
         </w:rPr>
+        <w:lastRenderedPageBreak/>
         <w:t>DARLEY LEAL DOS SANTOS,</w:t>
       </w:r>
     </w:p>
@@ -22318,6 +22652,7 @@
     <w:rsid w:val="00B205C3"/>
     <w:rsid w:val="00B52BE3"/>
     <w:rsid w:val="00B60FCB"/>
+    <w:rsid w:val="00B77E92"/>
     <w:rsid w:val="00BE265D"/>
     <w:rsid w:val="00D51AF6"/>
     <w:rsid w:val="00D72505"/>
@@ -23313,7 +23648,12 @@
 </file>
 
 <file path=customXml/item2.xml><?xml version="1.0" encoding="utf-8"?>
-<b:Sources xmlns:b="http://schemas.openxmlformats.org/officeDocument/2006/bibliography" xmlns="http://schemas.openxmlformats.org/officeDocument/2006/bibliography" SelectedStyle="\APASixthEditionOfficeOnline.xsl" StyleName="APA" Version="6"/>
+<?mso-contentType ?>
+<FormTemplates xmlns="http://schemas.microsoft.com/sharepoint/v3/contenttype/forms">
+  <Display>DocumentLibraryForm</Display>
+  <Edit>DocumentLibraryForm</Edit>
+  <New>DocumentLibraryForm</New>
+</FormTemplates>
 </file>
 
 <file path=customXml/item3.xml><?xml version="1.0" encoding="utf-8"?>
@@ -23325,12 +23665,7 @@
 </file>
 
 <file path=customXml/item4.xml><?xml version="1.0" encoding="utf-8"?>
-<?mso-contentType ?>
-<FormTemplates xmlns="http://schemas.microsoft.com/sharepoint/v3/contenttype/forms">
-  <Display>DocumentLibraryForm</Display>
-  <Edit>DocumentLibraryForm</Edit>
-  <New>DocumentLibraryForm</New>
-</FormTemplates>
+<b:Sources xmlns:b="http://schemas.openxmlformats.org/officeDocument/2006/bibliography" xmlns="http://schemas.openxmlformats.org/officeDocument/2006/bibliography" SelectedStyle="\APASixthEditionOfficeOnline.xsl" StyleName="APA" Version="6"/>
 </file>
 
 <file path=customXml/itemProps1.xml><?xml version="1.0" encoding="utf-8"?>
@@ -23352,9 +23687,9 @@
 </file>
 
 <file path=customXml/itemProps2.xml><?xml version="1.0" encoding="utf-8"?>
-<ds:datastoreItem xmlns:ds="http://schemas.openxmlformats.org/officeDocument/2006/customXml" ds:itemID="{8BD9F365-B1A5-4CA3-87B3-C679D6E19DC7}">
+<ds:datastoreItem xmlns:ds="http://schemas.openxmlformats.org/officeDocument/2006/customXml" ds:itemID="{68A64581-C7D3-4DCB-8A48-588F24E57A53}">
   <ds:schemaRefs>
-    <ds:schemaRef ds:uri="http://schemas.openxmlformats.org/officeDocument/2006/bibliography"/>
+    <ds:schemaRef ds:uri="http://schemas.microsoft.com/sharepoint/v3/contenttype/forms"/>
   </ds:schemaRefs>
 </ds:datastoreItem>
 </file>
@@ -23370,9 +23705,9 @@
 </file>
 
 <file path=customXml/itemProps4.xml><?xml version="1.0" encoding="utf-8"?>
-<ds:datastoreItem xmlns:ds="http://schemas.openxmlformats.org/officeDocument/2006/customXml" ds:itemID="{68A64581-C7D3-4DCB-8A48-588F24E57A53}">
+<ds:datastoreItem xmlns:ds="http://schemas.openxmlformats.org/officeDocument/2006/customXml" ds:itemID="{8BD9F365-B1A5-4CA3-87B3-C679D6E19DC7}">
   <ds:schemaRefs>
-    <ds:schemaRef ds:uri="http://schemas.microsoft.com/sharepoint/v3/contenttype/forms"/>
+    <ds:schemaRef ds:uri="http://schemas.openxmlformats.org/officeDocument/2006/bibliography"/>
   </ds:schemaRefs>
 </ds:datastoreItem>
 </file>
</xml_diff>